<commit_message>
Les classes & début d'UML
</commit_message>
<xml_diff>
--- a/Data/data.docx
+++ b/Data/data.docx
@@ -234,64 +234,171 @@
           <w:rFonts w:hint="default"/>
           <w:lang w:val="fr-FR"/>
         </w:rPr>
-        <w:t>ONE-HOT-ENCODING : consiste à prendre les valeurs d’une colonne de dataset dirty pour les transposer en différentes colonnes. Exemple : des vêtements qui sont stocké dans un dataset avec leur couleur. En clean on veut seulement des nombres, on transpose donc les différentes couleurs de tous les vêtements en colonnes différentes (1colonne bleu, 1 colonne rouge, 1 colonne verte etc...) et on remplira ces colonnes par False/0 (si le vêtement n’appartient pas à la catégorie de couleur) ou par True/1 (si le vêtement appartient à la catégorie).</w:t>
-      </w:r>
-    </w:p>
-    <w:p>
-      <w:pPr>
-        <w:rPr>
-          <w:rFonts w:hint="default"/>
-          <w:lang w:val="fr-FR"/>
-        </w:rPr>
-      </w:pPr>
-    </w:p>
-    <w:p>
-      <w:pPr>
-        <w:rPr>
-          <w:rFonts w:hint="default"/>
-          <w:lang w:val="fr-FR"/>
-        </w:rPr>
-      </w:pPr>
-      <w:r>
-        <w:rPr>
-          <w:rFonts w:hint="default"/>
-          <w:lang w:val="fr-FR"/>
-        </w:rPr>
-        <w:t>Ordinal :</w:t>
-      </w:r>
-    </w:p>
-    <w:p>
-      <w:pPr>
-        <w:rPr>
-          <w:rFonts w:hint="default"/>
-          <w:lang w:val="fr-FR"/>
-        </w:rPr>
-      </w:pPr>
-      <w:r>
-        <w:rPr>
-          <w:rFonts w:hint="default"/>
-          <w:lang w:val="fr-FR"/>
-        </w:rPr>
-        <w:t>Exemple : Pauvre&lt;Moyen&lt;Riche -&gt; 0&lt;1&lt;2</w:t>
-      </w:r>
-    </w:p>
-    <w:p>
-      <w:pPr>
-        <w:rPr>
-          <w:rFonts w:hint="default"/>
-          <w:lang w:val="fr-FR"/>
-        </w:rPr>
-      </w:pPr>
-    </w:p>
-    <w:p>
-      <w:pPr>
-        <w:rPr>
-          <w:rFonts w:hint="default"/>
-          <w:lang w:val="fr-FR"/>
-        </w:rPr>
-      </w:pPr>
+        <w:t xml:space="preserve">ONE-HOT-ENCODING : consiste à prendre les valeurs d’une colonne de dataset dirty pour les transposer en différentes colonnes. Exemple : des vêtements qui sont stocké dans un dataset </w:t>
+      </w:r>
       <w:bookmarkStart w:id="0" w:name="_GoBack"/>
       <w:bookmarkEnd w:id="0"/>
+      <w:r>
+        <w:rPr>
+          <w:rFonts w:hint="default"/>
+          <w:lang w:val="fr-FR"/>
+        </w:rPr>
+        <w:t>avec leur couleur. En clean on veut seulement des nombres, on transpose donc les différentes couleurs de tous les vêtements en colonnes différentes (1colonne bleu, 1 colonne rouge, 1 colonne verte etc...) et on remplira ces colonnes par False/0 (si le vêtement n’appartient pas à la catégorie de couleur) ou par True/1 (si le vêtement appartient à la catégorie).</w:t>
+      </w:r>
+    </w:p>
+    <w:p>
+      <w:pPr>
+        <w:rPr>
+          <w:rFonts w:hint="default"/>
+          <w:lang w:val="fr-FR"/>
+        </w:rPr>
+      </w:pPr>
+    </w:p>
+    <w:p>
+      <w:pPr>
+        <w:rPr>
+          <w:rFonts w:hint="default"/>
+          <w:lang w:val="fr-FR"/>
+        </w:rPr>
+      </w:pPr>
+      <w:r>
+        <w:rPr>
+          <w:rFonts w:hint="default"/>
+          <w:lang w:val="fr-FR"/>
+        </w:rPr>
+        <w:t>Ordinal :</w:t>
+      </w:r>
+    </w:p>
+    <w:p>
+      <w:pPr>
+        <w:rPr>
+          <w:rFonts w:hint="default"/>
+          <w:lang w:val="fr-FR"/>
+        </w:rPr>
+      </w:pPr>
+      <w:r>
+        <w:rPr>
+          <w:rFonts w:hint="default"/>
+          <w:lang w:val="fr-FR"/>
+        </w:rPr>
+        <w:t>Exemple : Pauvre&lt;Moyen&lt;Riche -&gt; 0&lt;1&lt;2</w:t>
+      </w:r>
+    </w:p>
+    <w:p>
+      <w:pPr>
+        <w:rPr>
+          <w:rFonts w:hint="default"/>
+          <w:lang w:val="fr-FR"/>
+        </w:rPr>
+      </w:pPr>
+    </w:p>
+    <w:p>
+      <w:pPr>
+        <w:rPr>
+          <w:rFonts w:hint="default"/>
+          <w:lang w:val="fr-FR"/>
+        </w:rPr>
+      </w:pPr>
+      <w:r>
+        <w:rPr>
+          <w:rFonts w:hint="default"/>
+          <w:lang w:val="fr-FR"/>
+        </w:rPr>
+        <w:t>Numérique on conserve les données tel quel en mettant les données en numérique</w:t>
+      </w:r>
+    </w:p>
+    <w:p>
+      <w:pPr>
+        <w:rPr>
+          <w:rFonts w:hint="default"/>
+          <w:lang w:val="fr-FR"/>
+        </w:rPr>
+      </w:pPr>
+    </w:p>
+    <w:p>
+      <w:pPr>
+        <w:rPr>
+          <w:rFonts w:hint="default"/>
+          <w:lang w:val="fr-FR"/>
+        </w:rPr>
+      </w:pPr>
+      <w:r>
+        <w:rPr>
+          <w:rFonts w:hint="default"/>
+          <w:lang w:val="fr-FR"/>
+        </w:rPr>
+        <w:t>Ordinal il y a une relation de supérieur/inférieur entre les informations</w:t>
+      </w:r>
+    </w:p>
+    <w:p>
+      <w:pPr>
+        <w:rPr>
+          <w:rFonts w:hint="default"/>
+          <w:lang w:val="fr-FR"/>
+        </w:rPr>
+      </w:pPr>
+    </w:p>
+    <w:p>
+      <w:pPr>
+        <w:rPr>
+          <w:rFonts w:hint="default"/>
+          <w:lang w:val="fr-FR"/>
+        </w:rPr>
+      </w:pPr>
+      <w:r>
+        <w:rPr>
+          <w:rFonts w:hint="default"/>
+          <w:lang w:val="fr-FR"/>
+        </w:rPr>
+        <w:t>Les KPI sont des dashboard regroupant des critères de performances sur des projets. Ces critères peuvent être des ratios (division) des totaux (addition)</w:t>
+      </w:r>
+    </w:p>
+    <w:p>
+      <w:pPr>
+        <w:rPr>
+          <w:rFonts w:hint="default"/>
+          <w:lang w:val="fr-FR"/>
+        </w:rPr>
+      </w:pPr>
+    </w:p>
+    <w:p>
+      <w:pPr>
+        <w:rPr>
+          <w:rFonts w:hint="default"/>
+          <w:lang w:val="fr-FR"/>
+        </w:rPr>
+      </w:pPr>
+    </w:p>
+    <w:p>
+      <w:pPr>
+        <w:rPr>
+          <w:rFonts w:hint="default"/>
+          <w:lang w:val="fr-FR"/>
+        </w:rPr>
+      </w:pPr>
+    </w:p>
+    <w:p>
+      <w:pPr>
+        <w:rPr>
+          <w:rFonts w:hint="default"/>
+          <w:lang w:val="fr-FR"/>
+        </w:rPr>
+      </w:pPr>
+      <w:r>
+        <w:rPr>
+          <w:rFonts w:hint="default"/>
+          <w:lang w:val="fr-FR"/>
+        </w:rPr>
+        <w:t>Std = écart type</w:t>
+      </w:r>
+    </w:p>
+    <w:p>
+      <w:pPr>
+        <w:rPr>
+          <w:rFonts w:hint="default"/>
+          <w:lang w:val="fr-FR"/>
+        </w:rPr>
+      </w:pPr>
     </w:p>
     <w:sectPr>
       <w:pgSz w:w="11906" w:h="16838"/>

</xml_diff>